<commit_message>
Vault Backup: 2023-10-04 11:50:46
</commit_message>
<xml_diff>
--- a/Lecture Notes/BIOL 366/Assignments/qPCR assignment-2.docx
+++ b/Lecture Notes/BIOL 366/Assignments/qPCR assignment-2.docx
@@ -3417,6 +3417,44 @@
         <w:spacing w:after="0" w:line="240" w:lineRule="auto"/>
         <w:rPr>
           <w:rFonts w:ascii="Times New Roman" w:hAnsi="Times New Roman"/>
+          <w:b/>
+          <w:bCs/>
+          <w:sz w:val="40"/>
+          <w:szCs w:val="40"/>
+        </w:rPr>
+      </w:pPr>
+      <w:r>
+        <w:rPr>
+          <w:rFonts w:ascii="Times New Roman" w:hAnsi="Times New Roman"/>
+          <w:b/>
+          <w:bCs/>
+          <w:sz w:val="40"/>
+          <w:szCs w:val="40"/>
+        </w:rPr>
+        <w:t>Answer – Trevor Fox</w:t>
+      </w:r>
+    </w:p>
+    <w:p>
+      <w:pPr>
+        <w:widowControl w:val="0"/>
+        <w:autoSpaceDE w:val="0"/>
+        <w:autoSpaceDN w:val="0"/>
+        <w:adjustRightInd w:val="0"/>
+        <w:spacing w:after="0" w:line="240" w:lineRule="auto"/>
+        <w:rPr>
+          <w:rFonts w:ascii="Times New Roman" w:hAnsi="Times New Roman"/>
+        </w:rPr>
+      </w:pPr>
+    </w:p>
+    <w:p>
+      <w:pPr>
+        <w:widowControl w:val="0"/>
+        <w:autoSpaceDE w:val="0"/>
+        <w:autoSpaceDN w:val="0"/>
+        <w:adjustRightInd w:val="0"/>
+        <w:spacing w:after="0" w:line="240" w:lineRule="auto"/>
+        <w:rPr>
+          <w:rFonts w:ascii="Times New Roman" w:hAnsi="Times New Roman"/>
         </w:rPr>
       </w:pPr>
       <w:r>
@@ -4046,28 +4084,7 @@
           <w:rFonts w:ascii="Times New Roman" w:hAnsi="Times New Roman" w:cs="ArialMT"/>
           <w:szCs w:val="14"/>
         </w:rPr>
-        <w:t xml:space="preserve">(Gene </w:t>
-      </w:r>
-      <w:r>
-        <w:rPr>
-          <w:rFonts w:ascii="Times New Roman" w:hAnsi="Times New Roman" w:cs="ArialMT"/>
-          <w:szCs w:val="14"/>
-        </w:rPr>
-        <w:t>2</w:t>
-      </w:r>
-      <w:r>
-        <w:rPr>
-          <w:rFonts w:ascii="Times New Roman" w:hAnsi="Times New Roman" w:cs="ArialMT"/>
-          <w:szCs w:val="14"/>
-        </w:rPr>
-        <w:t>)</w:t>
-      </w:r>
-      <w:r>
-        <w:rPr>
-          <w:rFonts w:ascii="Times New Roman" w:hAnsi="Times New Roman" w:cs="ArialMT"/>
-          <w:szCs w:val="14"/>
-        </w:rPr>
-        <w:t>: 4.88</w:t>
+        <w:t>(Gene 2): 4.88</w:t>
       </w:r>
     </w:p>
     <w:p>

</xml_diff>